<commit_message>
trying to do recursive function to add enough zeroes
</commit_message>
<xml_diff>
--- a/Personal/COWR/Python/Formats.docx
+++ b/Personal/COWR/Python/Formats.docx
@@ -35,9 +35,16 @@
       </w:r>
     </w:p>
     <w:p>
+      <w:pPr>
+        <w:ind w:left="720"/>
+      </w:pPr>
+      <w:r>
+        <w:t>Amount decimal 8/11</w:t>
+      </w:r>
       <w:bookmarkStart w:id="0" w:name="_GoBack"/>
       <w:bookmarkEnd w:id="0"/>
     </w:p>
+    <w:p/>
     <w:sectPr>
       <w:pgSz w:w="12240" w:h="15840"/>
       <w:pgMar w:top="1440" w:right="1440" w:bottom="1440" w:left="1440" w:header="720" w:footer="720" w:gutter="0"/>

</xml_diff>

<commit_message>
Did instructions and implemented folder selector. Deleted some testing files. Hopefully done, waiting back from mike.
</commit_message>
<xml_diff>
--- a/Personal/COWR/Python/Formats.docx
+++ b/Personal/COWR/Python/Formats.docx
@@ -23,8 +23,43 @@
         <w:ind w:left="720"/>
       </w:pPr>
       <w:r>
-        <w:t>Amount, date, check#, account, sequence#, payee</w:t>
-      </w:r>
+        <w:t>Amount</w:t>
+      </w:r>
+      <w:r>
+        <w:t>10</w:t>
+      </w:r>
+      <w:r>
+        <w:t>, date</w:t>
+      </w:r>
+      <w:r>
+        <w:t>8</w:t>
+      </w:r>
+      <w:r>
+        <w:t>, check#</w:t>
+      </w:r>
+      <w:r>
+        <w:t>12</w:t>
+      </w:r>
+      <w:r>
+        <w:t>, account</w:t>
+      </w:r>
+      <w:r>
+        <w:t>15</w:t>
+      </w:r>
+      <w:r>
+        <w:t>, sequence#</w:t>
+      </w:r>
+      <w:r>
+        <w:t>10</w:t>
+      </w:r>
+      <w:r>
+        <w:t>, payee</w:t>
+      </w:r>
+      <w:r>
+        <w:t>20</w:t>
+      </w:r>
+      <w:bookmarkStart w:id="0" w:name="_GoBack"/>
+      <w:bookmarkEnd w:id="0"/>
     </w:p>
     <w:p>
       <w:pPr>
@@ -41,8 +76,6 @@
       <w:r>
         <w:t>Amount decimal 8/11</w:t>
       </w:r>
-      <w:bookmarkStart w:id="0" w:name="_GoBack"/>
-      <w:bookmarkEnd w:id="0"/>
     </w:p>
     <w:p/>
     <w:sectPr>

</xml_diff>